<commit_message>
from toolz.functoolz import pipe
</commit_message>
<xml_diff>
--- a/aws_instance/ProcessDoc/IAM_UserCreation.docx
+++ b/aws_instance/ProcessDoc/IAM_UserCreation.docx
@@ -113,53 +113,6 @@
           </w:p>
         </w:tc>
       </w:tr>
-      <w:tr>
-        <w:trPr/>
-        <w:tc>
-          <w:tcPr>
-            <w:tcW w:w="9360" w:type="dxa"/>
-            <w:tcBorders/>
-            <w:shd w:fill="auto" w:val="clear"/>
-            <w:vAlign w:val="center"/>
-          </w:tcPr>
-          <w:p>
-            <w:pPr>
-              <w:pStyle w:val="Normal"/>
-              <w:spacing w:lineRule="atLeast" w:line="360"/>
-              <w:rPr/>
-            </w:pPr>
-            <w:r>
-              <w:rPr/>
-            </w:r>
-          </w:p>
-        </w:tc>
-      </w:tr>
-      <w:tr>
-        <w:trPr/>
-        <w:tc>
-          <w:tcPr>
-            <w:tcW w:w="9360" w:type="dxa"/>
-            <w:tcBorders/>
-            <w:shd w:fill="auto" w:val="clear"/>
-            <w:vAlign w:val="center"/>
-          </w:tcPr>
-          <w:p>
-            <w:pPr>
-              <w:pStyle w:val="Normal"/>
-              <w:spacing w:lineRule="atLeast" w:line="360"/>
-              <w:rPr>
-                <w:rFonts w:ascii="Verdana" w:hAnsi="Verdana"/>
-                <w:color w:val="333333"/>
-                <w:sz w:val="17"/>
-                <w:szCs w:val="17"/>
-              </w:rPr>
-            </w:pPr>
-            <w:r>
-              <w:rPr/>
-            </w:r>
-          </w:p>
-        </w:tc>
-      </w:tr>
     </w:tbl>
     <w:p>
       <w:pPr>
@@ -177,8 +130,40 @@
       </w:pPr>
       <w:r>
         <w:rPr/>
+        <w:t xml:space="preserve">#@# </w:t>
+      </w:r>
+    </w:p>
+    <w:p>
+      <w:pPr>
+        <w:pStyle w:val="Normal"/>
+        <w:rPr/>
+      </w:pPr>
+      <w:r>
+        <w:rPr/>
+      </w:r>
+    </w:p>
+    <w:p>
+      <w:pPr>
+        <w:pStyle w:val="Normal"/>
+        <w:rPr/>
+      </w:pPr>
+      <w:r>
+        <w:rPr/>
         <w:t xml:space="preserve">Create New IAM User --- </w:t>
       </w:r>
+      <w:r>
+        <w:rPr/>
+        <w:t xml:space="preserve">this IAM use will be used to create and upload packages within EC2 – which can then be further used for the LAMBDA functions as LAYERS . This IAM role will not be used for writing the actual LAMBDA functions for that we create another IAM role as seen below . </w:t>
+      </w:r>
+    </w:p>
+    <w:p>
+      <w:pPr>
+        <w:pStyle w:val="Normal"/>
+        <w:rPr/>
+      </w:pPr>
+      <w:r>
+        <w:rPr/>
+      </w:r>
     </w:p>
     <w:p>
       <w:pPr>
@@ -189,33 +174,55 @@
         <w:rPr/>
         <w:t>Attach permissions policies ---</w:t>
       </w:r>
-    </w:p>
-    <w:p>
-      <w:pPr>
-        <w:pStyle w:val="Normal"/>
-        <w:rPr/>
-      </w:pPr>
-      <w:r>
-        <w:rPr/>
-        <w:t>Choose from Existing policies --- AmazonS3FullAccess</w:t>
-      </w:r>
-    </w:p>
-    <w:p>
-      <w:pPr>
-        <w:pStyle w:val="Normal"/>
-        <w:rPr/>
-      </w:pPr>
-      <w:r>
-        <w:rPr/>
-      </w:r>
-    </w:p>
-    <w:p>
-      <w:pPr>
-        <w:pStyle w:val="Normal"/>
-        <w:rPr/>
-      </w:pPr>
-      <w:r>
-        <w:rPr/>
+      <w:r>
+        <w:rPr/>
+        <w:t>&gt;&gt;</w:t>
+      </w:r>
+      <w:r>
+        <w:rPr/>
+        <w:t xml:space="preserve"> Choose from Existing policies ---</w:t>
+      </w:r>
+      <w:r>
+        <w:rPr/>
+        <w:t>&gt;&gt;</w:t>
+      </w:r>
+      <w:r>
+        <w:rPr/>
+        <w:t xml:space="preserve"> </w:t>
+      </w:r>
+      <w:r>
+        <w:rPr>
+          <w:b/>
+          <w:bCs/>
+          <w:color w:val="1B75BC"/>
+        </w:rPr>
+        <w:t>AmazonS3FullAccess</w:t>
+      </w:r>
+    </w:p>
+    <w:p>
+      <w:pPr>
+        <w:pStyle w:val="Normal"/>
+        <w:rPr/>
+      </w:pPr>
+      <w:r>
+        <w:rPr/>
+      </w:r>
+    </w:p>
+    <w:p>
+      <w:pPr>
+        <w:pStyle w:val="Normal"/>
+        <w:rPr/>
+      </w:pPr>
+      <w:r>
+        <w:rPr/>
+      </w:r>
+    </w:p>
+    <w:p>
+      <w:pPr>
+        <w:pStyle w:val="Normal"/>
+        <w:rPr/>
+      </w:pPr>
+      <w:r>
         <w:drawing>
           <wp:anchor behindDoc="0" distT="0" distB="0" distL="0" distR="0" simplePos="0" locked="0" layoutInCell="1" allowOverlap="1" relativeHeight="2">
             <wp:simplePos x="0" y="0"/>
@@ -262,14 +269,199 @@
           </wp:anchor>
         </w:drawing>
       </w:r>
-    </w:p>
-    <w:p>
-      <w:pPr>
-        <w:pStyle w:val="Normal"/>
-        <w:rPr/>
-      </w:pPr>
-      <w:r>
-        <w:rPr/>
+      <w:r>
+        <w:rPr/>
+        <w:t xml:space="preserve"> </w:t>
+      </w:r>
+    </w:p>
+    <w:p>
+      <w:pPr>
+        <w:pStyle w:val="Normal"/>
+        <w:rPr/>
+      </w:pPr>
+      <w:r>
+        <w:drawing>
+          <wp:anchor behindDoc="0" distT="0" distB="0" distL="0" distR="0" simplePos="0" locked="0" layoutInCell="1" allowOverlap="1" relativeHeight="5">
+            <wp:simplePos x="0" y="0"/>
+            <wp:positionH relativeFrom="column">
+              <wp:align>center</wp:align>
+            </wp:positionH>
+            <wp:positionV relativeFrom="paragraph">
+              <wp:posOffset>635</wp:posOffset>
+            </wp:positionV>
+            <wp:extent cx="5943600" cy="3341370"/>
+            <wp:effectExtent l="0" t="0" r="0" b="0"/>
+            <wp:wrapSquare wrapText="largest"/>
+            <wp:docPr id="2" name="Image4" descr=""/>
+            <wp:cNvGraphicFramePr>
+              <a:graphicFrameLocks xmlns:a="http://schemas.openxmlformats.org/drawingml/2006/main" noChangeAspect="1"/>
+            </wp:cNvGraphicFramePr>
+            <a:graphic xmlns:a="http://schemas.openxmlformats.org/drawingml/2006/main">
+              <a:graphicData uri="http://schemas.openxmlformats.org/drawingml/2006/picture">
+                <pic:pic xmlns:pic="http://schemas.openxmlformats.org/drawingml/2006/picture">
+                  <pic:nvPicPr>
+                    <pic:cNvPr id="2" name="Image4" descr=""/>
+                    <pic:cNvPicPr>
+                      <a:picLocks noChangeAspect="1" noChangeArrowheads="1"/>
+                    </pic:cNvPicPr>
+                  </pic:nvPicPr>
+                  <pic:blipFill>
+                    <a:blip r:embed="rId3"/>
+                    <a:stretch>
+                      <a:fillRect/>
+                    </a:stretch>
+                  </pic:blipFill>
+                  <pic:spPr bwMode="auto">
+                    <a:xfrm>
+                      <a:off x="0" y="0"/>
+                      <a:ext cx="5943600" cy="3341370"/>
+                    </a:xfrm>
+                    <a:prstGeom prst="rect">
+                      <a:avLst/>
+                    </a:prstGeom>
+                  </pic:spPr>
+                </pic:pic>
+              </a:graphicData>
+            </a:graphic>
+          </wp:anchor>
+        </w:drawing>
+      </w:r>
+      <w:r>
+        <w:rPr/>
+        <w:t xml:space="preserve"> </w:t>
+      </w:r>
+    </w:p>
+    <w:p>
+      <w:pPr>
+        <w:pStyle w:val="Normal"/>
+        <w:rPr/>
+      </w:pPr>
+      <w:r>
+        <w:rPr/>
+        <w:drawing>
+          <wp:anchor behindDoc="0" distT="0" distB="0" distL="0" distR="0" simplePos="0" locked="0" layoutInCell="1" allowOverlap="1" relativeHeight="4">
+            <wp:simplePos x="0" y="0"/>
+            <wp:positionH relativeFrom="column">
+              <wp:align>center</wp:align>
+            </wp:positionH>
+            <wp:positionV relativeFrom="paragraph">
+              <wp:posOffset>635</wp:posOffset>
+            </wp:positionV>
+            <wp:extent cx="5943600" cy="3341370"/>
+            <wp:effectExtent l="0" t="0" r="0" b="0"/>
+            <wp:wrapSquare wrapText="largest"/>
+            <wp:docPr id="3" name="Image3" descr=""/>
+            <wp:cNvGraphicFramePr>
+              <a:graphicFrameLocks xmlns:a="http://schemas.openxmlformats.org/drawingml/2006/main" noChangeAspect="1"/>
+            </wp:cNvGraphicFramePr>
+            <a:graphic xmlns:a="http://schemas.openxmlformats.org/drawingml/2006/main">
+              <a:graphicData uri="http://schemas.openxmlformats.org/drawingml/2006/picture">
+                <pic:pic xmlns:pic="http://schemas.openxmlformats.org/drawingml/2006/picture">
+                  <pic:nvPicPr>
+                    <pic:cNvPr id="3" name="Image3" descr=""/>
+                    <pic:cNvPicPr>
+                      <a:picLocks noChangeAspect="1" noChangeArrowheads="1"/>
+                    </pic:cNvPicPr>
+                  </pic:nvPicPr>
+                  <pic:blipFill>
+                    <a:blip r:embed="rId4"/>
+                    <a:stretch>
+                      <a:fillRect/>
+                    </a:stretch>
+                  </pic:blipFill>
+                  <pic:spPr bwMode="auto">
+                    <a:xfrm>
+                      <a:off x="0" y="0"/>
+                      <a:ext cx="5943600" cy="3341370"/>
+                    </a:xfrm>
+                    <a:prstGeom prst="rect">
+                      <a:avLst/>
+                    </a:prstGeom>
+                  </pic:spPr>
+                </pic:pic>
+              </a:graphicData>
+            </a:graphic>
+          </wp:anchor>
+        </w:drawing>
+      </w:r>
+    </w:p>
+    <w:p>
+      <w:pPr>
+        <w:pStyle w:val="Normal"/>
+        <w:rPr/>
+      </w:pPr>
+      <w:r>
+        <w:rPr/>
+        <w:drawing>
+          <wp:anchor behindDoc="0" distT="0" distB="0" distL="0" distR="0" simplePos="0" locked="0" layoutInCell="1" allowOverlap="1" relativeHeight="3">
+            <wp:simplePos x="0" y="0"/>
+            <wp:positionH relativeFrom="column">
+              <wp:align>center</wp:align>
+            </wp:positionH>
+            <wp:positionV relativeFrom="paragraph">
+              <wp:posOffset>635</wp:posOffset>
+            </wp:positionV>
+            <wp:extent cx="5943600" cy="3341370"/>
+            <wp:effectExtent l="0" t="0" r="0" b="0"/>
+            <wp:wrapSquare wrapText="largest"/>
+            <wp:docPr id="4" name="Image2" descr=""/>
+            <wp:cNvGraphicFramePr>
+              <a:graphicFrameLocks xmlns:a="http://schemas.openxmlformats.org/drawingml/2006/main" noChangeAspect="1"/>
+            </wp:cNvGraphicFramePr>
+            <a:graphic xmlns:a="http://schemas.openxmlformats.org/drawingml/2006/main">
+              <a:graphicData uri="http://schemas.openxmlformats.org/drawingml/2006/picture">
+                <pic:pic xmlns:pic="http://schemas.openxmlformats.org/drawingml/2006/picture">
+                  <pic:nvPicPr>
+                    <pic:cNvPr id="4" name="Image2" descr=""/>
+                    <pic:cNvPicPr>
+                      <a:picLocks noChangeAspect="1" noChangeArrowheads="1"/>
+                    </pic:cNvPicPr>
+                  </pic:nvPicPr>
+                  <pic:blipFill>
+                    <a:blip r:embed="rId5"/>
+                    <a:stretch>
+                      <a:fillRect/>
+                    </a:stretch>
+                  </pic:blipFill>
+                  <pic:spPr bwMode="auto">
+                    <a:xfrm>
+                      <a:off x="0" y="0"/>
+                      <a:ext cx="5943600" cy="3341370"/>
+                    </a:xfrm>
+                    <a:prstGeom prst="rect">
+                      <a:avLst/>
+                    </a:prstGeom>
+                  </pic:spPr>
+                </pic:pic>
+              </a:graphicData>
+            </a:graphic>
+          </wp:anchor>
+        </w:drawing>
+      </w:r>
+    </w:p>
+    <w:p>
+      <w:pPr>
+        <w:pStyle w:val="Normal"/>
+        <w:rPr/>
+      </w:pPr>
+      <w:r>
+        <w:rPr/>
+      </w:r>
+    </w:p>
+    <w:p>
+      <w:pPr>
+        <w:pStyle w:val="Normal"/>
+        <w:rPr/>
+      </w:pPr>
+      <w:bookmarkStart w:id="0" w:name="__DdeLink__103_2569768925"/>
+      <w:r>
+        <w:rPr/>
+        <w:t xml:space="preserve">#@# </w:t>
+      </w:r>
+      <w:bookmarkEnd w:id="0"/>
+      <w:r>
+        <w:rPr/>
+        <w:t xml:space="preserve">Create another LAMBDA role with </w:t>
       </w:r>
     </w:p>
     <w:sectPr>
@@ -291,7 +483,6 @@
     <w:rPrDefault>
       <w:rPr>
         <w:rFonts w:ascii="Calibri" w:hAnsi="Calibri" w:eastAsia="Calibri" w:cs="" w:asciiTheme="minorHAnsi" w:cstheme="minorBidi" w:eastAsiaTheme="minorHAnsi" w:hAnsiTheme="minorHAnsi"/>
-        <w:sz w:val="22"/>
         <w:szCs w:val="22"/>
         <w:lang w:val="en-US" w:eastAsia="en-US" w:bidi="ar-SA"/>
       </w:rPr>
@@ -684,7 +875,7 @@
       <w:jc w:val="left"/>
     </w:pPr>
     <w:rPr>
-      <w:rFonts w:ascii="Calibri" w:hAnsi="Calibri" w:cs="Calibri" w:eastAsia="Calibri" w:asciiTheme="minorHAnsi" w:eastAsiaTheme="minorHAnsi" w:hAnsiTheme="minorHAnsi"/>
+      <w:rFonts w:ascii="Calibri" w:hAnsi="Calibri" w:eastAsia="Calibri" w:cs="Calibri" w:asciiTheme="minorHAnsi" w:eastAsiaTheme="minorHAnsi" w:hAnsiTheme="minorHAnsi"/>
       <w:color w:val="auto"/>
       <w:kern w:val="0"/>
       <w:sz w:val="22"/>

</xml_diff>